<commit_message>
Finish Tipe Data Python
</commit_message>
<xml_diff>
--- a/Laporan Project Work REI.docx
+++ b/Laporan Project Work REI.docx
@@ -1769,7 +1769,7 @@
             <w:rPr>
               <w:rStyle w:val="IndexLink"/>
             </w:rPr>
-            <w:instrText> TOC \f \t "Heading 10,10,Heading 9,9,Heading 8,8,Heading 7,7,Heading 6,6,Heading 5,5,Heading 4,4,Custom Heading 3,3,Custom Heading 2,2,Custom Heading 1,1" \h</w:instrText>
+            <w:instrText> TOC \f \t "Custom Heading 4,4,Heading 10,10,Heading 9,9,Heading 8,8,Heading 7,7,Heading 6,6,Heading 5,5,Custom Heading 3,3,Custom Heading 2,2,Custom Heading 1,1" \h</w:instrText>
           </w:r>
           <w:r>
             <w:rPr>
@@ -1985,7 +1985,7 @@
             <w:rPr>
               <w:rStyle w:val="IndexLink"/>
             </w:rPr>
-            <w:instrText> TOC \f \t "Heading 10,10,Heading 9,9,Heading 8,8,Heading 7,7,Heading 6,6,Heading 5,5,Heading 4,4,Custom Heading 3,3,Custom Heading 2,2,Custom Heading 1,1" \h</w:instrText>
+            <w:instrText> TOC \f \t "Custom Heading 4,4,Heading 10,10,Heading 9,9,Heading 8,8,Heading 7,7,Heading 6,6,Heading 5,5,Custom Heading 3,3,Custom Heading 2,2,Custom Heading 1,1" \h</w:instrText>
           </w:r>
           <w:r>
             <w:rPr>
@@ -2070,7 +2070,7 @@
               <w:rPr>
                 <w:rStyle w:val="IndexLink"/>
               </w:rPr>
-              <w:t>BAB 1 PENDAHULUAN</w:t>
+              <w:t>BAB I PENDAHULUAN</w:t>
               <w:tab/>
               <w:t>1</w:t>
             </w:r>
@@ -2083,7 +2083,7 @@
             <w:jc w:val="left"/>
             <w:rPr/>
           </w:pPr>
-          <w:hyperlink w:anchor="__RefHeading___Toc3435_2554653338">
+          <w:hyperlink w:anchor="__RefHeading___Toc3743_2554653338">
             <w:r>
               <w:rPr>
                 <w:rStyle w:val="IndexLink"/>
@@ -2101,7 +2101,7 @@
             <w:jc w:val="left"/>
             <w:rPr/>
           </w:pPr>
-          <w:hyperlink w:anchor="__RefHeading___Toc3437_2554653338">
+          <w:hyperlink w:anchor="__RefHeading___Toc3745_2554653338">
             <w:r>
               <w:rPr>
                 <w:rStyle w:val="IndexLink"/>
@@ -2119,7 +2119,7 @@
             <w:jc w:val="left"/>
             <w:rPr/>
           </w:pPr>
-          <w:hyperlink w:anchor="__RefHeading___Toc3439_2554653338">
+          <w:hyperlink w:anchor="__RefHeading___Toc3747_2554653338">
             <w:r>
               <w:rPr>
                 <w:rStyle w:val="IndexLink"/>
@@ -2137,7 +2137,7 @@
             <w:jc w:val="left"/>
             <w:rPr/>
           </w:pPr>
-          <w:hyperlink w:anchor="__RefHeading___Toc3441_2554653338">
+          <w:hyperlink w:anchor="__RefHeading___Toc3749_2554653338">
             <w:r>
               <w:rPr>
                 <w:rStyle w:val="IndexLink"/>
@@ -2145,6 +2145,366 @@
               <w:t>1.4. Sistematika Pembahasan</w:t>
               <w:tab/>
               <w:t>2</w:t>
+            </w:r>
+          </w:hyperlink>
+        </w:p>
+        <w:p>
+          <w:pPr>
+            <w:pStyle w:val="Contents1"/>
+            <w:bidi w:val="0"/>
+            <w:jc w:val="left"/>
+            <w:rPr/>
+          </w:pPr>
+          <w:hyperlink w:anchor="__RefHeading___Toc3751_2554653338">
+            <w:r>
+              <w:rPr>
+                <w:rStyle w:val="IndexLink"/>
+              </w:rPr>
+              <w:t>BAB II LANDASAN TEORI</w:t>
+              <w:tab/>
+              <w:t>3</w:t>
+            </w:r>
+          </w:hyperlink>
+        </w:p>
+        <w:p>
+          <w:pPr>
+            <w:pStyle w:val="Contents2"/>
+            <w:bidi w:val="0"/>
+            <w:jc w:val="left"/>
+            <w:rPr/>
+          </w:pPr>
+          <w:hyperlink w:anchor="__RefHeading___Toc3753_2554653338">
+            <w:r>
+              <w:rPr>
+                <w:rStyle w:val="IndexLink"/>
+              </w:rPr>
+              <w:t>2.1. Website</w:t>
+              <w:tab/>
+              <w:t>3</w:t>
+            </w:r>
+          </w:hyperlink>
+        </w:p>
+        <w:p>
+          <w:pPr>
+            <w:pStyle w:val="Contents3"/>
+            <w:bidi w:val="0"/>
+            <w:jc w:val="left"/>
+            <w:rPr/>
+          </w:pPr>
+          <w:hyperlink w:anchor="__RefHeading___Toc3755_2554653338">
+            <w:r>
+              <w:rPr>
+                <w:rStyle w:val="IndexLink"/>
+              </w:rPr>
+              <w:t>2.1.1. Website Dinamis</w:t>
+              <w:tab/>
+              <w:t>3</w:t>
+            </w:r>
+          </w:hyperlink>
+        </w:p>
+        <w:p>
+          <w:pPr>
+            <w:pStyle w:val="Contents2"/>
+            <w:bidi w:val="0"/>
+            <w:jc w:val="left"/>
+            <w:rPr/>
+          </w:pPr>
+          <w:hyperlink w:anchor="__RefHeading___Toc3757_2554653338">
+            <w:r>
+              <w:rPr>
+                <w:rStyle w:val="IndexLink"/>
+              </w:rPr>
+              <w:t>2.2. Python</w:t>
+              <w:tab/>
+              <w:t>3</w:t>
+            </w:r>
+          </w:hyperlink>
+        </w:p>
+        <w:p>
+          <w:pPr>
+            <w:pStyle w:val="Contents3"/>
+            <w:bidi w:val="0"/>
+            <w:jc w:val="left"/>
+            <w:rPr/>
+          </w:pPr>
+          <w:hyperlink w:anchor="__RefHeading___Toc3812_2554653338">
+            <w:r>
+              <w:rPr>
+                <w:rStyle w:val="IndexLink"/>
+              </w:rPr>
+              <w:t>2.2.1. Instalasi</w:t>
+              <w:tab/>
+              <w:t>4</w:t>
+            </w:r>
+          </w:hyperlink>
+        </w:p>
+        <w:p>
+          <w:pPr>
+            <w:pStyle w:val="Contents3"/>
+            <w:bidi w:val="0"/>
+            <w:jc w:val="left"/>
+            <w:rPr/>
+          </w:pPr>
+          <w:hyperlink w:anchor="__RefHeading___Toc3814_2554653338">
+            <w:r>
+              <w:rPr>
+                <w:rStyle w:val="IndexLink"/>
+              </w:rPr>
+              <w:t>2.2.2. Penulisan Kode</w:t>
+              <w:tab/>
+              <w:t>4</w:t>
+            </w:r>
+          </w:hyperlink>
+        </w:p>
+        <w:p>
+          <w:pPr>
+            <w:pStyle w:val="Contents3"/>
+            <w:bidi w:val="0"/>
+            <w:jc w:val="left"/>
+            <w:rPr/>
+          </w:pPr>
+          <w:hyperlink w:anchor="__RefHeading___Toc3816_2554653338">
+            <w:r>
+              <w:rPr>
+                <w:rStyle w:val="IndexLink"/>
+              </w:rPr>
+              <w:t>2.2.3. Komentar</w:t>
+              <w:tab/>
+              <w:t>4</w:t>
+            </w:r>
+          </w:hyperlink>
+        </w:p>
+        <w:p>
+          <w:pPr>
+            <w:pStyle w:val="Contents3"/>
+            <w:bidi w:val="0"/>
+            <w:jc w:val="left"/>
+            <w:rPr/>
+          </w:pPr>
+          <w:hyperlink w:anchor="__RefHeading___Toc3818_2554653338">
+            <w:r>
+              <w:rPr>
+                <w:rStyle w:val="IndexLink"/>
+              </w:rPr>
+              <w:t>2.2.4. Pendeklarasian Variabel</w:t>
+              <w:tab/>
+              <w:t>4</w:t>
+            </w:r>
+          </w:hyperlink>
+        </w:p>
+        <w:p>
+          <w:pPr>
+            <w:pStyle w:val="Contents3"/>
+            <w:bidi w:val="0"/>
+            <w:jc w:val="left"/>
+            <w:rPr/>
+          </w:pPr>
+          <w:hyperlink w:anchor="__RefHeading___Toc3820_2554653338">
+            <w:r>
+              <w:rPr>
+                <w:rStyle w:val="IndexLink"/>
+              </w:rPr>
+              <w:t>2.2.5. Tipe Data</w:t>
+              <w:tab/>
+              <w:t>4</w:t>
+            </w:r>
+          </w:hyperlink>
+        </w:p>
+        <w:p>
+          <w:pPr>
+            <w:pStyle w:val="Contents3"/>
+            <w:bidi w:val="0"/>
+            <w:jc w:val="left"/>
+            <w:rPr/>
+          </w:pPr>
+          <w:hyperlink w:anchor="__RefHeading___Toc3822_2554653338">
+            <w:r>
+              <w:rPr>
+                <w:rStyle w:val="IndexLink"/>
+              </w:rPr>
+              <w:t>2.2.6. Operator</w:t>
+              <w:tab/>
+              <w:t>4</w:t>
+            </w:r>
+          </w:hyperlink>
+        </w:p>
+        <w:p>
+          <w:pPr>
+            <w:pStyle w:val="Contents3"/>
+            <w:bidi w:val="0"/>
+            <w:jc w:val="left"/>
+            <w:rPr/>
+          </w:pPr>
+          <w:hyperlink w:anchor="__RefHeading___Toc3824_2554653338">
+            <w:r>
+              <w:rPr>
+                <w:rStyle w:val="IndexLink"/>
+              </w:rPr>
+              <w:t>2.2.7. Fungsi</w:t>
+              <w:tab/>
+              <w:t>4</w:t>
+            </w:r>
+          </w:hyperlink>
+        </w:p>
+        <w:p>
+          <w:pPr>
+            <w:pStyle w:val="Contents3"/>
+            <w:bidi w:val="0"/>
+            <w:jc w:val="left"/>
+            <w:rPr/>
+          </w:pPr>
+          <w:hyperlink w:anchor="__RefHeading___Toc3826_2554653338">
+            <w:r>
+              <w:rPr>
+                <w:rStyle w:val="IndexLink"/>
+              </w:rPr>
+              <w:t>2.2.8. Struktur Kontrol</w:t>
+              <w:tab/>
+              <w:t>4</w:t>
+            </w:r>
+          </w:hyperlink>
+        </w:p>
+        <w:p>
+          <w:pPr>
+            <w:pStyle w:val="Contents2"/>
+            <w:bidi w:val="0"/>
+            <w:jc w:val="left"/>
+            <w:rPr/>
+          </w:pPr>
+          <w:hyperlink w:anchor="__RefHeading___Toc3759_2554653338">
+            <w:r>
+              <w:rPr>
+                <w:rStyle w:val="IndexLink"/>
+              </w:rPr>
+              <w:t>2.3. Django</w:t>
+              <w:tab/>
+              <w:t>5</w:t>
+            </w:r>
+          </w:hyperlink>
+        </w:p>
+        <w:p>
+          <w:pPr>
+            <w:pStyle w:val="Contents2"/>
+            <w:bidi w:val="0"/>
+            <w:jc w:val="left"/>
+            <w:rPr/>
+          </w:pPr>
+          <w:hyperlink w:anchor="__RefHeading___Toc3828_2554653338">
+            <w:r>
+              <w:rPr>
+                <w:rStyle w:val="IndexLink"/>
+              </w:rPr>
+              <w:t>2.4. Weasyprint</w:t>
+              <w:tab/>
+              <w:t>5</w:t>
+            </w:r>
+          </w:hyperlink>
+        </w:p>
+        <w:p>
+          <w:pPr>
+            <w:pStyle w:val="Contents2"/>
+            <w:bidi w:val="0"/>
+            <w:jc w:val="left"/>
+            <w:rPr/>
+          </w:pPr>
+          <w:hyperlink w:anchor="__RefHeading___Toc3830_2554653338">
+            <w:r>
+              <w:rPr>
+                <w:rStyle w:val="IndexLink"/>
+              </w:rPr>
+              <w:t>2.5. Web Server</w:t>
+              <w:tab/>
+              <w:t>5</w:t>
+            </w:r>
+          </w:hyperlink>
+        </w:p>
+        <w:p>
+          <w:pPr>
+            <w:pStyle w:val="Contents3"/>
+            <w:bidi w:val="0"/>
+            <w:jc w:val="left"/>
+            <w:rPr/>
+          </w:pPr>
+          <w:hyperlink w:anchor="__RefHeading___Toc3832_2554653338">
+            <w:r>
+              <w:rPr>
+                <w:rStyle w:val="IndexLink"/>
+              </w:rPr>
+              <w:t>2.5.1. Gunicorn</w:t>
+              <w:tab/>
+              <w:t>5</w:t>
+            </w:r>
+          </w:hyperlink>
+        </w:p>
+        <w:p>
+          <w:pPr>
+            <w:pStyle w:val="Contents2"/>
+            <w:bidi w:val="0"/>
+            <w:jc w:val="left"/>
+            <w:rPr/>
+          </w:pPr>
+          <w:hyperlink w:anchor="__RefHeading___Toc3834_2554653338">
+            <w:r>
+              <w:rPr>
+                <w:rStyle w:val="IndexLink"/>
+              </w:rPr>
+              <w:t>2.6. Database</w:t>
+              <w:tab/>
+              <w:t>5</w:t>
+            </w:r>
+          </w:hyperlink>
+        </w:p>
+        <w:p>
+          <w:pPr>
+            <w:pStyle w:val="Contents3"/>
+            <w:bidi w:val="0"/>
+            <w:jc w:val="left"/>
+            <w:rPr/>
+          </w:pPr>
+          <w:hyperlink w:anchor="__RefHeading___Toc3836_2554653338">
+            <w:r>
+              <w:rPr>
+                <w:rStyle w:val="IndexLink"/>
+              </w:rPr>
+              <w:t>2.6.1. DBMS</w:t>
+              <w:tab/>
+              <w:t>5</w:t>
+            </w:r>
+          </w:hyperlink>
+        </w:p>
+        <w:p>
+          <w:pPr>
+            <w:pStyle w:val="Contents4"/>
+            <w:bidi w:val="0"/>
+            <w:jc w:val="left"/>
+            <w:rPr/>
+          </w:pPr>
+          <w:hyperlink w:anchor="__RefHeading___Toc3838_2554653338">
+            <w:r>
+              <w:rPr>
+                <w:rStyle w:val="IndexLink"/>
+              </w:rPr>
+              <w:t>2.6.1.1. SQLite</w:t>
+              <w:tab/>
+              <w:t>5</w:t>
+            </w:r>
+          </w:hyperlink>
+        </w:p>
+        <w:p>
+          <w:pPr>
+            <w:pStyle w:val="Contents4"/>
+            <w:bidi w:val="0"/>
+            <w:jc w:val="left"/>
+            <w:rPr/>
+          </w:pPr>
+          <w:hyperlink w:anchor="__RefHeading___Toc3840_2554653338">
+            <w:r>
+              <w:rPr>
+                <w:rStyle w:val="IndexLink"/>
+              </w:rPr>
+              <w:t>2.6.1.2. MongoDB</w:t>
+              <w:tab/>
+              <w:t>5</w:t>
             </w:r>
           </w:hyperlink>
           <w:r>
@@ -2224,6 +2584,8 @@
           <w:lang w:val="en-US"/>
         </w:rPr>
       </w:pPr>
+      <w:bookmarkStart w:id="6" w:name="__RefHeading___Toc3743_2554653338"/>
+      <w:bookmarkEnd w:id="6"/>
       <w:r>
         <w:rPr/>
         <w:t>Latar Belakang Masalah</w:t>
@@ -2354,6 +2716,8 @@
           <w:lang w:val="en-US"/>
         </w:rPr>
       </w:pPr>
+      <w:bookmarkStart w:id="7" w:name="__RefHeading___Toc3745_2554653338"/>
+      <w:bookmarkEnd w:id="7"/>
       <w:r>
         <w:rPr/>
         <w:t>Tujuan</w:t>
@@ -2471,6 +2835,8 @@
           <w:lang w:val="en-US"/>
         </w:rPr>
       </w:pPr>
+      <w:bookmarkStart w:id="8" w:name="__RefHeading___Toc3747_2554653338"/>
+      <w:bookmarkEnd w:id="8"/>
       <w:r>
         <w:rPr/>
         <w:t>Pembatasan Masalah</w:t>
@@ -2767,6 +3133,8 @@
           <w:lang w:val="en-US"/>
         </w:rPr>
       </w:pPr>
+      <w:bookmarkStart w:id="9" w:name="__RefHeading___Toc3749_2554653338"/>
+      <w:bookmarkEnd w:id="9"/>
       <w:r>
         <w:rPr/>
         <w:t>Sistematika Pembahasan</w:t>
@@ -2954,30 +3322,14 @@
     </w:p>
     <w:p>
       <w:pPr>
-        <w:pStyle w:val="Normal"/>
-        <w:bidi w:val="0"/>
-        <w:spacing w:before="0" w:after="170"/>
-        <w:ind w:left="397" w:right="0" w:hanging="0"/>
-        <w:jc w:val="both"/>
-        <w:rPr>
-          <w:lang w:val="en-US"/>
-        </w:rPr>
-      </w:pPr>
-      <w:r>
-        <w:rPr/>
-      </w:r>
-      <w:r>
-        <w:br w:type="page"/>
-      </w:r>
-    </w:p>
-    <w:p>
-      <w:pPr>
         <w:pStyle w:val="CustomHeading1"/>
         <w:bidi w:val="0"/>
         <w:rPr>
           <w:lang w:val="en-US"/>
         </w:rPr>
       </w:pPr>
+      <w:bookmarkStart w:id="10" w:name="__RefHeading___Toc3751_2554653338"/>
+      <w:bookmarkEnd w:id="10"/>
       <w:r>
         <w:rPr/>
         <w:t>BAB II</w:t>
@@ -2998,9 +3350,389 @@
           <w:lang w:val="en-US"/>
         </w:rPr>
       </w:pPr>
+      <w:bookmarkStart w:id="11" w:name="__RefHeading___Toc3753_2554653338"/>
+      <w:bookmarkEnd w:id="11"/>
       <w:r>
         <w:rPr/>
         <w:t>Website</w:t>
+      </w:r>
+    </w:p>
+    <w:p>
+      <w:pPr>
+        <w:pStyle w:val="Normal"/>
+        <w:widowControl w:val="false"/>
+        <w:suppressAutoHyphens w:val="true"/>
+        <w:bidi w:val="0"/>
+        <w:spacing w:lineRule="auto" w:line="360" w:before="120" w:after="120"/>
+        <w:ind w:left="397" w:right="0" w:hanging="0"/>
+        <w:jc w:val="both"/>
+        <w:rPr>
+          <w:lang w:val="en-US"/>
+        </w:rPr>
+      </w:pPr>
+      <w:r>
+        <w:rPr>
+          <w:rFonts w:eastAsia="宋体" w:cs="" w:cstheme="minorBidi" w:eastAsiaTheme="minorEastAsia"/>
+          <w:i/>
+          <w:iCs/>
+          <w:color w:val="auto"/>
+          <w:kern w:val="0"/>
+          <w:sz w:val="24"/>
+          <w:szCs w:val="20"/>
+          <w:lang w:val="en-US" w:eastAsia="zh-CN" w:bidi="ar-SA"/>
+        </w:rPr>
+        <w:tab/>
+      </w:r>
+      <w:r>
+        <w:rPr>
+          <w:rFonts w:eastAsia="宋体" w:cs="" w:cstheme="minorBidi" w:eastAsiaTheme="minorEastAsia"/>
+          <w:i/>
+          <w:iCs/>
+          <w:color w:val="auto"/>
+          <w:kern w:val="0"/>
+          <w:sz w:val="24"/>
+          <w:szCs w:val="20"/>
+          <w:lang w:val="en-US" w:eastAsia="zh-CN" w:bidi="ar-SA"/>
+        </w:rPr>
+        <w:t xml:space="preserve">Website </w:t>
+      </w:r>
+      <w:r>
+        <w:rPr>
+          <w:rFonts w:eastAsia="宋体" w:cs="" w:cstheme="minorBidi" w:eastAsiaTheme="minorEastAsia"/>
+          <w:i w:val="false"/>
+          <w:iCs w:val="false"/>
+          <w:color w:val="auto"/>
+          <w:kern w:val="0"/>
+          <w:sz w:val="24"/>
+          <w:szCs w:val="20"/>
+          <w:lang w:val="en-US" w:eastAsia="zh-CN" w:bidi="ar-SA"/>
+        </w:rPr>
+        <w:t xml:space="preserve">atau dalam bahasa Indonesia situs web, adalah sekumpulan halaman web yang berada pada satu situs yang sama. Sebuah </w:t>
+      </w:r>
+      <w:r>
+        <w:rPr>
+          <w:rFonts w:eastAsia="宋体" w:cs="" w:cstheme="minorBidi" w:eastAsiaTheme="minorEastAsia"/>
+          <w:i/>
+          <w:iCs/>
+          <w:color w:val="auto"/>
+          <w:kern w:val="0"/>
+          <w:sz w:val="24"/>
+          <w:szCs w:val="20"/>
+          <w:lang w:val="en-US" w:eastAsia="zh-CN" w:bidi="ar-SA"/>
+        </w:rPr>
+        <w:t xml:space="preserve">website </w:t>
+      </w:r>
+      <w:r>
+        <w:rPr>
+          <w:rFonts w:eastAsia="宋体" w:cs="" w:cstheme="minorBidi" w:eastAsiaTheme="minorEastAsia"/>
+          <w:i w:val="false"/>
+          <w:iCs w:val="false"/>
+          <w:color w:val="auto"/>
+          <w:kern w:val="0"/>
+          <w:sz w:val="24"/>
+          <w:szCs w:val="20"/>
+          <w:lang w:val="en-US" w:eastAsia="zh-CN" w:bidi="ar-SA"/>
+        </w:rPr>
+        <w:t xml:space="preserve">biasanya diidentifikasi dengan nama </w:t>
+      </w:r>
+      <w:r>
+        <w:rPr>
+          <w:rFonts w:eastAsia="宋体" w:cs="" w:cstheme="minorBidi" w:eastAsiaTheme="minorEastAsia"/>
+          <w:i/>
+          <w:iCs/>
+          <w:color w:val="auto"/>
+          <w:kern w:val="0"/>
+          <w:sz w:val="24"/>
+          <w:szCs w:val="20"/>
+          <w:lang w:val="en-US" w:eastAsia="zh-CN" w:bidi="ar-SA"/>
+        </w:rPr>
+        <w:t xml:space="preserve">domain </w:t>
+      </w:r>
+      <w:r>
+        <w:rPr>
+          <w:rFonts w:eastAsia="宋体" w:cs="" w:cstheme="minorBidi" w:eastAsiaTheme="minorEastAsia"/>
+          <w:i w:val="false"/>
+          <w:iCs w:val="false"/>
+          <w:color w:val="auto"/>
+          <w:kern w:val="0"/>
+          <w:sz w:val="24"/>
+          <w:szCs w:val="20"/>
+          <w:lang w:val="en-US" w:eastAsia="zh-CN" w:bidi="ar-SA"/>
+        </w:rPr>
+        <w:t xml:space="preserve">umum dan diterbitkan di setidaknya satu web </w:t>
+      </w:r>
+      <w:r>
+        <w:rPr>
+          <w:rFonts w:eastAsia="宋体" w:cs="" w:cstheme="minorBidi" w:eastAsiaTheme="minorEastAsia"/>
+          <w:i/>
+          <w:iCs/>
+          <w:color w:val="auto"/>
+          <w:kern w:val="0"/>
+          <w:sz w:val="24"/>
+          <w:szCs w:val="20"/>
+          <w:lang w:val="en-US" w:eastAsia="zh-CN" w:bidi="ar-SA"/>
+        </w:rPr>
+        <w:t>server</w:t>
+      </w:r>
+      <w:r>
+        <w:rPr>
+          <w:rFonts w:eastAsia="宋体" w:cs="" w:cstheme="minorBidi" w:eastAsiaTheme="minorEastAsia"/>
+          <w:i w:val="false"/>
+          <w:iCs w:val="false"/>
+          <w:color w:val="auto"/>
+          <w:kern w:val="0"/>
+          <w:sz w:val="24"/>
+          <w:szCs w:val="20"/>
+          <w:lang w:val="en-US" w:eastAsia="zh-CN" w:bidi="ar-SA"/>
+        </w:rPr>
+        <w:t xml:space="preserve"> yang bisa diakses melalui jaringan seperti internet atau jaringan lokal melalui alamat yang biasa disebut dengan </w:t>
+      </w:r>
+      <w:r>
+        <w:rPr>
+          <w:rFonts w:eastAsia="宋体" w:cs="" w:cstheme="minorBidi" w:eastAsiaTheme="minorEastAsia"/>
+          <w:i/>
+          <w:iCs/>
+          <w:color w:val="auto"/>
+          <w:kern w:val="0"/>
+          <w:sz w:val="24"/>
+          <w:szCs w:val="20"/>
+          <w:lang w:val="en-US" w:eastAsia="zh-CN" w:bidi="ar-SA"/>
+        </w:rPr>
+        <w:t xml:space="preserve">Uniform Resource Locator </w:t>
+      </w:r>
+      <w:r>
+        <w:rPr>
+          <w:rFonts w:eastAsia="宋体" w:cs="" w:cstheme="minorBidi" w:eastAsiaTheme="minorEastAsia"/>
+          <w:i w:val="false"/>
+          <w:iCs w:val="false"/>
+          <w:color w:val="auto"/>
+          <w:kern w:val="0"/>
+          <w:sz w:val="24"/>
+          <w:szCs w:val="20"/>
+          <w:lang w:val="en-US" w:eastAsia="zh-CN" w:bidi="ar-SA"/>
+        </w:rPr>
+        <w:t>(URL).</w:t>
+      </w:r>
+    </w:p>
+    <w:p>
+      <w:pPr>
+        <w:pStyle w:val="Normal"/>
+        <w:widowControl w:val="false"/>
+        <w:suppressAutoHyphens w:val="true"/>
+        <w:bidi w:val="0"/>
+        <w:spacing w:lineRule="auto" w:line="360" w:before="120" w:after="120"/>
+        <w:ind w:left="397" w:right="0" w:hanging="0"/>
+        <w:jc w:val="both"/>
+        <w:rPr>
+          <w:lang w:val="en-US"/>
+        </w:rPr>
+      </w:pPr>
+      <w:r>
+        <w:rPr>
+          <w:rFonts w:eastAsia="宋体" w:cs="Times New Roman" w:eastAsiaTheme="minorEastAsia"/>
+          <w:i w:val="false"/>
+          <w:iCs w:val="false"/>
+          <w:color w:val="auto"/>
+          <w:kern w:val="0"/>
+          <w:sz w:val="24"/>
+          <w:szCs w:val="24"/>
+          <w:lang w:val="id-ID" w:eastAsia="zh-CN" w:bidi="ar-SA"/>
+        </w:rPr>
+        <w:tab/>
+        <w:t xml:space="preserve">Halaman web sendiri adalah berkas komputer berisi teks dan format instruksi berbasis </w:t>
+      </w:r>
+      <w:r>
+        <w:rPr>
+          <w:rFonts w:eastAsia="宋体" w:cs="Times New Roman" w:eastAsiaTheme="minorEastAsia"/>
+          <w:i/>
+          <w:iCs/>
+          <w:color w:val="auto"/>
+          <w:kern w:val="0"/>
+          <w:sz w:val="24"/>
+          <w:szCs w:val="24"/>
+          <w:lang w:val="id-ID" w:eastAsia="zh-CN" w:bidi="ar-SA"/>
+        </w:rPr>
+        <w:t xml:space="preserve">Hypertext Markup Language </w:t>
+      </w:r>
+      <w:r>
+        <w:rPr>
+          <w:rFonts w:eastAsia="宋体" w:cs="Times New Roman" w:eastAsiaTheme="minorEastAsia"/>
+          <w:i w:val="false"/>
+          <w:iCs w:val="false"/>
+          <w:color w:val="auto"/>
+          <w:kern w:val="0"/>
+          <w:sz w:val="24"/>
+          <w:szCs w:val="24"/>
+          <w:lang w:val="id-ID" w:eastAsia="zh-CN" w:bidi="ar-SA"/>
+        </w:rPr>
+        <w:t xml:space="preserve">(HTML). Halaman web ini diakses dengan protokol komunikasi jaringan bernama </w:t>
+      </w:r>
+      <w:r>
+        <w:rPr>
+          <w:rFonts w:eastAsia="宋体" w:cs="Times New Roman" w:eastAsiaTheme="minorEastAsia"/>
+          <w:i/>
+          <w:iCs/>
+          <w:color w:val="auto"/>
+          <w:kern w:val="0"/>
+          <w:sz w:val="24"/>
+          <w:szCs w:val="24"/>
+          <w:lang w:val="id-ID" w:eastAsia="zh-CN" w:bidi="ar-SA"/>
+        </w:rPr>
+        <w:t xml:space="preserve">Hypertext Transfer Protocol </w:t>
+      </w:r>
+      <w:r>
+        <w:rPr>
+          <w:rFonts w:eastAsia="宋体" w:cs="Times New Roman" w:eastAsiaTheme="minorEastAsia"/>
+          <w:i w:val="false"/>
+          <w:iCs w:val="false"/>
+          <w:color w:val="auto"/>
+          <w:kern w:val="0"/>
+          <w:sz w:val="24"/>
+          <w:szCs w:val="24"/>
+          <w:lang w:val="id-ID" w:eastAsia="zh-CN" w:bidi="ar-SA"/>
+        </w:rPr>
+        <w:t>(HTTP)  menggunakan semacam aplikasi seperti peramban web, yang menerjemahkan instruksi-instruksi pada berkas teks tersebut menjadi tampilan sebuah halaman web.</w:t>
+      </w:r>
+    </w:p>
+    <w:p>
+      <w:pPr>
+        <w:pStyle w:val="CustomHeading3"/>
+        <w:numPr>
+          <w:ilvl w:val="2"/>
+          <w:numId w:val="3"/>
+        </w:numPr>
+        <w:bidi w:val="0"/>
+        <w:jc w:val="left"/>
+        <w:rPr>
+          <w:lang w:val="en-US"/>
+        </w:rPr>
+      </w:pPr>
+      <w:bookmarkStart w:id="12" w:name="__RefHeading___Toc3755_2554653338"/>
+      <w:bookmarkEnd w:id="12"/>
+      <w:r>
+        <w:rPr/>
+        <w:t>Website Dinamis</w:t>
+      </w:r>
+    </w:p>
+    <w:p>
+      <w:pPr>
+        <w:pStyle w:val="Normal"/>
+        <w:widowControl w:val="false"/>
+        <w:suppressAutoHyphens w:val="true"/>
+        <w:bidi w:val="0"/>
+        <w:spacing w:lineRule="auto" w:line="360" w:before="120" w:after="120"/>
+        <w:ind w:left="737" w:right="0" w:hanging="0"/>
+        <w:jc w:val="both"/>
+        <w:rPr>
+          <w:lang w:val="en-US"/>
+        </w:rPr>
+      </w:pPr>
+      <w:r>
+        <w:rPr/>
+        <w:tab/>
+        <w:t xml:space="preserve">Berbeda dengan </w:t>
+      </w:r>
+      <w:r>
+        <w:rPr>
+          <w:i/>
+          <w:iCs/>
+        </w:rPr>
+        <w:t xml:space="preserve">website </w:t>
+      </w:r>
+      <w:r>
+        <w:rPr>
+          <w:i w:val="false"/>
+          <w:iCs w:val="false"/>
+        </w:rPr>
+        <w:t xml:space="preserve">statis yang halaman-halamannya tidak berubah selama </w:t>
+      </w:r>
+      <w:r>
+        <w:rPr>
+          <w:i/>
+          <w:iCs/>
+        </w:rPr>
+        <w:t>source code</w:t>
+      </w:r>
+      <w:r>
+        <w:rPr>
+          <w:i w:val="false"/>
+          <w:iCs w:val="false"/>
+        </w:rPr>
+        <w:t xml:space="preserve">-nya tidak diganti oleh siapapun, isi halaman </w:t>
+      </w:r>
+      <w:r>
+        <w:rPr>
+          <w:i/>
+          <w:iCs/>
+        </w:rPr>
+        <w:t xml:space="preserve">website </w:t>
+      </w:r>
+      <w:r>
+        <w:rPr>
+          <w:i w:val="false"/>
+          <w:iCs w:val="false"/>
+        </w:rPr>
+        <w:t xml:space="preserve">dinamis baru “ditulis” ketika diminta, membuat isinya dapat berubah-ubah pada waktu yang berbeda, atau ketika diakses oleh orang yang berbeda, dan sebagainya. </w:t>
+      </w:r>
+      <w:r>
+        <w:rPr>
+          <w:i/>
+          <w:iCs/>
+        </w:rPr>
+        <w:t xml:space="preserve">Website </w:t>
+      </w:r>
+      <w:r>
+        <w:rPr>
+          <w:i w:val="false"/>
+          <w:iCs w:val="false"/>
+        </w:rPr>
+        <w:t>seperti ini umumnya digunakan untuk berbagai kebutuhan web seperti, t</w:t>
+      </w:r>
+      <w:r>
+        <w:rPr>
+          <w:i w:val="false"/>
+          <w:iCs w:val="false"/>
+          <w:shd w:fill="FFFFFF" w:val="clear"/>
+        </w:rPr>
+        <w:t xml:space="preserve">oko </w:t>
+      </w:r>
+      <w:r>
+        <w:rPr>
+          <w:i/>
+          <w:iCs/>
+          <w:shd w:fill="FFFFFF" w:val="clear"/>
+        </w:rPr>
+        <w:t>online</w:t>
+      </w:r>
+      <w:r>
+        <w:rPr>
+          <w:i w:val="false"/>
+          <w:iCs w:val="false"/>
+          <w:shd w:fill="FFFFFF" w:val="clear"/>
+        </w:rPr>
+        <w:t xml:space="preserve">, forum, sosial media, </w:t>
+      </w:r>
+      <w:r>
+        <w:rPr>
+          <w:rFonts w:eastAsia="宋体" w:cs=""/>
+          <w:i w:val="false"/>
+          <w:iCs w:val="false"/>
+          <w:color w:val="000000"/>
+          <w:kern w:val="0"/>
+          <w:sz w:val="24"/>
+          <w:szCs w:val="20"/>
+          <w:shd w:fill="FFFFFF" w:val="clear"/>
+          <w:lang w:val="en-US" w:eastAsia="zh-CN" w:bidi="ar-SA"/>
+        </w:rPr>
+        <w:t>web</w:t>
+      </w:r>
+      <w:r>
+        <w:rPr>
+          <w:i w:val="false"/>
+          <w:iCs w:val="false"/>
+          <w:shd w:fill="FFFFFF" w:val="clear"/>
+        </w:rPr>
+        <w:t xml:space="preserve"> sekolah, dan lain-lain.</w:t>
       </w:r>
     </w:p>
     <w:p>
@@ -3011,12 +3743,494 @@
           <w:numId w:val="3"/>
         </w:numPr>
         <w:bidi w:val="0"/>
-        <w:spacing w:before="198" w:after="198"/>
         <w:jc w:val="left"/>
         <w:rPr>
           <w:lang w:val="en-US"/>
         </w:rPr>
       </w:pPr>
+      <w:bookmarkStart w:id="13" w:name="__RefHeading___Toc3757_2554653338"/>
+      <w:bookmarkEnd w:id="13"/>
+      <w:r>
+        <w:rPr/>
+        <w:t>Python</w:t>
+      </w:r>
+    </w:p>
+    <w:p>
+      <w:pPr>
+        <w:pStyle w:val="Normal"/>
+        <w:widowControl w:val="false"/>
+        <w:numPr>
+          <w:ilvl w:val="0"/>
+          <w:numId w:val="0"/>
+        </w:numPr>
+        <w:suppressAutoHyphens w:val="true"/>
+        <w:bidi w:val="0"/>
+        <w:spacing w:lineRule="auto" w:line="360" w:before="120" w:after="120"/>
+        <w:ind w:left="397" w:right="0" w:hanging="0"/>
+        <w:jc w:val="both"/>
+        <w:rPr>
+          <w:rFonts w:ascii="Times New Roman" w:hAnsi="Times New Roman" w:eastAsia="宋体" w:cs="" w:cstheme="minorBidi" w:eastAsiaTheme="minorEastAsia"/>
+          <w:b/>
+          <w:b/>
+          <w:bCs/>
+          <w:sz w:val="24"/>
+          <w:szCs w:val="32"/>
+          <w:lang w:val="en-US" w:eastAsia="zh-CN" w:bidi="ar-SA"/>
+        </w:rPr>
+      </w:pPr>
+      <w:r>
+        <w:rPr/>
+        <w:tab/>
+        <w:t>Python diciptakan oleh Guido van Rossum pada awal tahun 1990-an. Nama “Python” bukanlah terinspirasi dari jenis ular melainkan terinspirasi dari sebuah acara sketsa komedi yang ditayangkan di BBC Channel yakni “Monty Python’s Flying Circus”. Tidak seperti bahasa pemrograman lainnya yang banyak dikerjakan dan dirilis oleh perusahaan besar dengan melibatkan para profesional, Python adalah bahasa pemrograman “Open Source” yang artinya, Python dikembangkan secara berkesinambungan oleh ribuan</w:t>
+      </w:r>
+      <w:r>
+        <w:rPr>
+          <w:i/>
+          <w:iCs/>
+        </w:rPr>
+        <w:t xml:space="preserve"> programmer, tester</w:t>
+      </w:r>
+      <w:r>
+        <w:rPr>
+          <w:i w:val="false"/>
+          <w:iCs w:val="false"/>
+        </w:rPr>
+        <w:t xml:space="preserve"> dan</w:t>
+      </w:r>
+      <w:r>
+        <w:rPr>
+          <w:i/>
+          <w:iCs/>
+        </w:rPr>
+        <w:t xml:space="preserve"> user</w:t>
+      </w:r>
+      <w:r>
+        <w:rPr>
+          <w:i w:val="false"/>
+          <w:iCs w:val="false"/>
+        </w:rPr>
+        <w:t xml:space="preserve"> yang kebanyakan bukan ahli IT dari seluruh dunia hingga akhirnya menjadi seperti sekarang.</w:t>
+      </w:r>
+    </w:p>
+    <w:p>
+      <w:pPr>
+        <w:pStyle w:val="Normal"/>
+        <w:widowControl w:val="false"/>
+        <w:numPr>
+          <w:ilvl w:val="0"/>
+          <w:numId w:val="0"/>
+        </w:numPr>
+        <w:suppressAutoHyphens w:val="true"/>
+        <w:bidi w:val="0"/>
+        <w:spacing w:lineRule="auto" w:line="360" w:before="120" w:after="120"/>
+        <w:ind w:left="397" w:right="0" w:hanging="0"/>
+        <w:jc w:val="both"/>
+        <w:rPr>
+          <w:rFonts w:ascii="Times New Roman" w:hAnsi="Times New Roman" w:eastAsia="宋体" w:cs="" w:cstheme="minorBidi" w:eastAsiaTheme="minorEastAsia"/>
+          <w:b/>
+          <w:b/>
+          <w:bCs/>
+          <w:sz w:val="24"/>
+          <w:szCs w:val="32"/>
+          <w:lang w:val="en-US" w:eastAsia="zh-CN" w:bidi="ar-SA"/>
+        </w:rPr>
+      </w:pPr>
+      <w:r>
+        <w:rPr>
+          <w:i w:val="false"/>
+          <w:iCs w:val="false"/>
+        </w:rPr>
+        <w:tab/>
+        <w:t>Versi pertama Python saat pertama kali dirilis adalah versi 0.9.0. Kemudian pada tahun 2000 Python 2.0 dirilis, dan Python teranyar yang dirilis saat laporan ini ditulis adalah versi 3.9 yang dirilis pada Oktober 2020.</w:t>
+      </w:r>
+    </w:p>
+    <w:p>
+      <w:pPr>
+        <w:pStyle w:val="CustomHeading3"/>
+        <w:numPr>
+          <w:ilvl w:val="2"/>
+          <w:numId w:val="3"/>
+        </w:numPr>
+        <w:bidi w:val="0"/>
+        <w:jc w:val="left"/>
+        <w:rPr>
+          <w:rFonts w:ascii="Times New Roman" w:hAnsi="Times New Roman" w:eastAsia="宋体" w:cs="" w:cstheme="minorBidi" w:eastAsiaTheme="minorEastAsia"/>
+          <w:b/>
+          <w:b/>
+          <w:bCs/>
+          <w:sz w:val="24"/>
+          <w:szCs w:val="32"/>
+          <w:lang w:val="en-US" w:eastAsia="zh-CN" w:bidi="ar-SA"/>
+        </w:rPr>
+      </w:pPr>
+      <w:bookmarkStart w:id="14" w:name="__RefHeading___Toc3812_2554653338"/>
+      <w:bookmarkEnd w:id="14"/>
+      <w:r>
+        <w:rPr/>
+        <w:t>Instalasi</w:t>
+      </w:r>
+    </w:p>
+    <w:p>
+      <w:pPr>
+        <w:pStyle w:val="CustomHeading3"/>
+        <w:numPr>
+          <w:ilvl w:val="2"/>
+          <w:numId w:val="3"/>
+        </w:numPr>
+        <w:bidi w:val="0"/>
+        <w:jc w:val="left"/>
+        <w:rPr>
+          <w:rFonts w:ascii="Times New Roman" w:hAnsi="Times New Roman" w:eastAsia="宋体" w:cs="" w:cstheme="minorBidi" w:eastAsiaTheme="minorEastAsia"/>
+          <w:b/>
+          <w:b/>
+          <w:bCs/>
+          <w:sz w:val="24"/>
+          <w:szCs w:val="32"/>
+          <w:lang w:val="en-US" w:eastAsia="zh-CN" w:bidi="ar-SA"/>
+        </w:rPr>
+      </w:pPr>
+      <w:bookmarkStart w:id="15" w:name="__RefHeading___Toc3814_2554653338"/>
+      <w:bookmarkEnd w:id="15"/>
+      <w:r>
+        <w:rPr/>
+        <w:t>Penulisan Kode</w:t>
+      </w:r>
+    </w:p>
+    <w:p>
+      <w:pPr>
+        <w:pStyle w:val="CustomHeading3"/>
+        <w:numPr>
+          <w:ilvl w:val="2"/>
+          <w:numId w:val="3"/>
+        </w:numPr>
+        <w:bidi w:val="0"/>
+        <w:jc w:val="left"/>
+        <w:rPr>
+          <w:rFonts w:ascii="Times New Roman" w:hAnsi="Times New Roman" w:eastAsia="宋体" w:cs="" w:cstheme="minorBidi" w:eastAsiaTheme="minorEastAsia"/>
+          <w:b/>
+          <w:b/>
+          <w:bCs/>
+          <w:sz w:val="24"/>
+          <w:szCs w:val="32"/>
+          <w:lang w:val="en-US" w:eastAsia="zh-CN" w:bidi="ar-SA"/>
+        </w:rPr>
+      </w:pPr>
+      <w:bookmarkStart w:id="16" w:name="__RefHeading___Toc3816_2554653338"/>
+      <w:bookmarkEnd w:id="16"/>
+      <w:r>
+        <w:rPr/>
+        <w:t>Komentar</w:t>
+      </w:r>
+    </w:p>
+    <w:p>
+      <w:pPr>
+        <w:pStyle w:val="CustomHeading3"/>
+        <w:numPr>
+          <w:ilvl w:val="2"/>
+          <w:numId w:val="3"/>
+        </w:numPr>
+        <w:bidi w:val="0"/>
+        <w:jc w:val="left"/>
+        <w:rPr>
+          <w:rFonts w:ascii="Times New Roman" w:hAnsi="Times New Roman" w:eastAsia="宋体" w:cs="" w:cstheme="minorBidi" w:eastAsiaTheme="minorEastAsia"/>
+          <w:b/>
+          <w:b/>
+          <w:bCs/>
+          <w:sz w:val="24"/>
+          <w:szCs w:val="32"/>
+          <w:lang w:val="en-US" w:eastAsia="zh-CN" w:bidi="ar-SA"/>
+        </w:rPr>
+      </w:pPr>
+      <w:bookmarkStart w:id="17" w:name="__RefHeading___Toc3818_2554653338"/>
+      <w:bookmarkEnd w:id="17"/>
+      <w:r>
+        <w:rPr/>
+        <w:t>Pendeklarasian Variabel</w:t>
+      </w:r>
+    </w:p>
+    <w:p>
+      <w:pPr>
+        <w:pStyle w:val="CustomHeading3"/>
+        <w:numPr>
+          <w:ilvl w:val="2"/>
+          <w:numId w:val="3"/>
+        </w:numPr>
+        <w:bidi w:val="0"/>
+        <w:jc w:val="left"/>
+        <w:rPr>
+          <w:rFonts w:ascii="Times New Roman" w:hAnsi="Times New Roman" w:eastAsia="宋体" w:cs="" w:cstheme="minorBidi" w:eastAsiaTheme="minorEastAsia"/>
+          <w:b/>
+          <w:b/>
+          <w:bCs/>
+          <w:sz w:val="24"/>
+          <w:szCs w:val="32"/>
+          <w:lang w:val="en-US" w:eastAsia="zh-CN" w:bidi="ar-SA"/>
+        </w:rPr>
+      </w:pPr>
+      <w:bookmarkStart w:id="18" w:name="__RefHeading___Toc3820_2554653338"/>
+      <w:bookmarkEnd w:id="18"/>
+      <w:r>
+        <w:rPr/>
+        <w:t>Tipe Data</w:t>
+      </w:r>
+    </w:p>
+    <w:p>
+      <w:pPr>
+        <w:pStyle w:val="CustomHeading3"/>
+        <w:numPr>
+          <w:ilvl w:val="2"/>
+          <w:numId w:val="3"/>
+        </w:numPr>
+        <w:bidi w:val="0"/>
+        <w:jc w:val="left"/>
+        <w:rPr>
+          <w:rFonts w:ascii="Times New Roman" w:hAnsi="Times New Roman" w:eastAsia="宋体" w:cs="" w:cstheme="minorBidi" w:eastAsiaTheme="minorEastAsia"/>
+          <w:b/>
+          <w:b/>
+          <w:bCs/>
+          <w:sz w:val="24"/>
+          <w:szCs w:val="32"/>
+          <w:lang w:val="en-US" w:eastAsia="zh-CN" w:bidi="ar-SA"/>
+        </w:rPr>
+      </w:pPr>
+      <w:bookmarkStart w:id="19" w:name="__RefHeading___Toc3822_2554653338"/>
+      <w:bookmarkEnd w:id="19"/>
+      <w:r>
+        <w:rPr/>
+        <w:t>Operator</w:t>
+      </w:r>
+    </w:p>
+    <w:p>
+      <w:pPr>
+        <w:pStyle w:val="CustomHeading3"/>
+        <w:numPr>
+          <w:ilvl w:val="2"/>
+          <w:numId w:val="3"/>
+        </w:numPr>
+        <w:bidi w:val="0"/>
+        <w:jc w:val="left"/>
+        <w:rPr>
+          <w:rFonts w:ascii="Times New Roman" w:hAnsi="Times New Roman" w:eastAsia="宋体" w:cs="" w:cstheme="minorBidi" w:eastAsiaTheme="minorEastAsia"/>
+          <w:b/>
+          <w:b/>
+          <w:bCs/>
+          <w:sz w:val="24"/>
+          <w:szCs w:val="32"/>
+          <w:lang w:val="en-US" w:eastAsia="zh-CN" w:bidi="ar-SA"/>
+        </w:rPr>
+      </w:pPr>
+      <w:bookmarkStart w:id="20" w:name="__RefHeading___Toc3824_2554653338"/>
+      <w:bookmarkEnd w:id="20"/>
+      <w:r>
+        <w:rPr/>
+        <w:t>Fungsi</w:t>
+      </w:r>
+    </w:p>
+    <w:p>
+      <w:pPr>
+        <w:pStyle w:val="CustomHeading3"/>
+        <w:numPr>
+          <w:ilvl w:val="2"/>
+          <w:numId w:val="3"/>
+        </w:numPr>
+        <w:bidi w:val="0"/>
+        <w:jc w:val="left"/>
+        <w:rPr>
+          <w:rFonts w:ascii="Times New Roman" w:hAnsi="Times New Roman" w:eastAsia="宋体" w:cs="" w:cstheme="minorBidi" w:eastAsiaTheme="minorEastAsia"/>
+          <w:b/>
+          <w:b/>
+          <w:bCs/>
+          <w:sz w:val="24"/>
+          <w:szCs w:val="32"/>
+          <w:lang w:val="en-US" w:eastAsia="zh-CN" w:bidi="ar-SA"/>
+        </w:rPr>
+      </w:pPr>
+      <w:bookmarkStart w:id="21" w:name="__RefHeading___Toc3826_2554653338"/>
+      <w:bookmarkEnd w:id="21"/>
+      <w:r>
+        <w:rPr/>
+        <w:t>Struktur Kontrol</w:t>
+      </w:r>
+    </w:p>
+    <w:p>
+      <w:pPr>
+        <w:pStyle w:val="Normal"/>
+        <w:bidi w:val="0"/>
+        <w:jc w:val="left"/>
+        <w:rPr>
+          <w:rFonts w:ascii="Times New Roman" w:hAnsi="Times New Roman" w:eastAsia="宋体" w:cs="" w:cstheme="minorBidi" w:eastAsiaTheme="minorEastAsia"/>
+          <w:b/>
+          <w:b/>
+          <w:bCs/>
+          <w:sz w:val="24"/>
+          <w:szCs w:val="32"/>
+          <w:lang w:val="en-US" w:eastAsia="zh-CN" w:bidi="ar-SA"/>
+        </w:rPr>
+      </w:pPr>
+      <w:r>
+        <w:rPr/>
+      </w:r>
+    </w:p>
+    <w:p>
+      <w:pPr>
+        <w:pStyle w:val="CustomHeading2"/>
+        <w:numPr>
+          <w:ilvl w:val="1"/>
+          <w:numId w:val="3"/>
+        </w:numPr>
+        <w:bidi w:val="0"/>
+        <w:jc w:val="left"/>
+        <w:rPr>
+          <w:lang w:val="en-US"/>
+        </w:rPr>
+      </w:pPr>
+      <w:bookmarkStart w:id="22" w:name="__RefHeading___Toc3759_2554653338"/>
+      <w:bookmarkEnd w:id="22"/>
+      <w:r>
+        <w:rPr/>
+        <w:t>Django</w:t>
+      </w:r>
+    </w:p>
+    <w:p>
+      <w:pPr>
+        <w:pStyle w:val="CustomHeading2"/>
+        <w:numPr>
+          <w:ilvl w:val="1"/>
+          <w:numId w:val="3"/>
+        </w:numPr>
+        <w:bidi w:val="0"/>
+        <w:jc w:val="left"/>
+        <w:rPr>
+          <w:lang w:val="en-US"/>
+        </w:rPr>
+      </w:pPr>
+      <w:bookmarkStart w:id="23" w:name="__RefHeading___Toc3828_2554653338"/>
+      <w:bookmarkEnd w:id="23"/>
+      <w:r>
+        <w:rPr/>
+        <w:t>Weasyprint</w:t>
+      </w:r>
+    </w:p>
+    <w:p>
+      <w:pPr>
+        <w:pStyle w:val="CustomHeading2"/>
+        <w:numPr>
+          <w:ilvl w:val="1"/>
+          <w:numId w:val="3"/>
+        </w:numPr>
+        <w:bidi w:val="0"/>
+        <w:jc w:val="left"/>
+        <w:rPr>
+          <w:lang w:val="en-US"/>
+        </w:rPr>
+      </w:pPr>
+      <w:bookmarkStart w:id="24" w:name="__RefHeading___Toc3830_2554653338"/>
+      <w:bookmarkEnd w:id="24"/>
+      <w:r>
+        <w:rPr/>
+        <w:t>Web Server</w:t>
+      </w:r>
+    </w:p>
+    <w:p>
+      <w:pPr>
+        <w:pStyle w:val="CustomHeading3"/>
+        <w:numPr>
+          <w:ilvl w:val="2"/>
+          <w:numId w:val="3"/>
+        </w:numPr>
+        <w:bidi w:val="0"/>
+        <w:jc w:val="left"/>
+        <w:rPr>
+          <w:lang w:val="en-US"/>
+        </w:rPr>
+      </w:pPr>
+      <w:bookmarkStart w:id="25" w:name="__RefHeading___Toc3832_2554653338"/>
+      <w:bookmarkEnd w:id="25"/>
+      <w:r>
+        <w:rPr/>
+        <w:t>Gunicorn</w:t>
+      </w:r>
+    </w:p>
+    <w:p>
+      <w:pPr>
+        <w:pStyle w:val="CustomHeading2"/>
+        <w:numPr>
+          <w:ilvl w:val="1"/>
+          <w:numId w:val="3"/>
+        </w:numPr>
+        <w:bidi w:val="0"/>
+        <w:jc w:val="left"/>
+        <w:rPr>
+          <w:lang w:val="en-US"/>
+        </w:rPr>
+      </w:pPr>
+      <w:bookmarkStart w:id="26" w:name="__RefHeading___Toc3834_2554653338"/>
+      <w:bookmarkEnd w:id="26"/>
+      <w:r>
+        <w:rPr/>
+        <w:t>Database</w:t>
+      </w:r>
+    </w:p>
+    <w:p>
+      <w:pPr>
+        <w:pStyle w:val="CustomHeading3"/>
+        <w:numPr>
+          <w:ilvl w:val="2"/>
+          <w:numId w:val="3"/>
+        </w:numPr>
+        <w:bidi w:val="0"/>
+        <w:jc w:val="left"/>
+        <w:rPr>
+          <w:lang w:val="en-US"/>
+        </w:rPr>
+      </w:pPr>
+      <w:bookmarkStart w:id="27" w:name="__RefHeading___Toc3836_2554653338"/>
+      <w:bookmarkEnd w:id="27"/>
+      <w:r>
+        <w:rPr/>
+        <w:t>DBMS</w:t>
+      </w:r>
+    </w:p>
+    <w:p>
+      <w:pPr>
+        <w:pStyle w:val="CustomHeading4"/>
+        <w:numPr>
+          <w:ilvl w:val="3"/>
+          <w:numId w:val="3"/>
+        </w:numPr>
+        <w:bidi w:val="0"/>
+        <w:jc w:val="left"/>
+        <w:rPr>
+          <w:lang w:val="en-US"/>
+        </w:rPr>
+      </w:pPr>
+      <w:bookmarkStart w:id="28" w:name="__RefHeading___Toc3838_2554653338"/>
+      <w:bookmarkEnd w:id="28"/>
+      <w:r>
+        <w:rPr/>
+        <w:t>SQLite</w:t>
+      </w:r>
+    </w:p>
+    <w:p>
+      <w:pPr>
+        <w:pStyle w:val="CustomHeading4"/>
+        <w:numPr>
+          <w:ilvl w:val="3"/>
+          <w:numId w:val="3"/>
+        </w:numPr>
+        <w:bidi w:val="0"/>
+        <w:spacing w:before="120" w:after="120"/>
+        <w:jc w:val="left"/>
+        <w:rPr>
+          <w:lang w:val="en-US"/>
+        </w:rPr>
+      </w:pPr>
+      <w:bookmarkStart w:id="29" w:name="__RefHeading___Toc3840_2554653338"/>
+      <w:bookmarkEnd w:id="29"/>
+      <w:r>
+        <w:rPr/>
+        <w:t>MongoDB</w:t>
+      </w:r>
       <w:r>
         <w:rPr/>
         <w:br/>
@@ -3078,7 +4292,7 @@
     </w:r>
     <w:r>
       <w:rPr/>
-      <w:t>4</w:t>
+      <w:t>5</w:t>
     </w:r>
     <w:r>
       <w:rPr/>
@@ -3112,7 +4326,7 @@
     </w:r>
     <w:r>
       <w:rPr/>
-      <w:t>4</w:t>
+      <w:t>5</w:t>
     </w:r>
     <w:r>
       <w:rPr/>
@@ -3236,7 +4450,7 @@
     </w:r>
     <w:r>
       <w:rPr/>
-      <w:t>iv</w:t>
+      <w:t>vi</w:t>
     </w:r>
     <w:r>
       <w:rPr/>
@@ -3334,8 +4548,9 @@
     <w:lvl w:ilvl="1">
       <w:start w:val="1"/>
       <w:pStyle w:val="CustomHeading2"/>
-      <w:numFmt w:val="decimal"/>
-      <w:lvlText w:val="1.%2."/>
+      <w:numFmt w:val="none"/>
+      <w:suff w:val="nothing"/>
+      <w:lvlText w:val=""/>
       <w:lvlJc w:val="left"/>
       <w:pPr>
         <w:tabs>
@@ -3360,7 +4575,7 @@
     </w:lvl>
     <w:lvl w:ilvl="3">
       <w:start w:val="1"/>
-      <w:pStyle w:val="Heading4"/>
+      <w:pStyle w:val="CustomHeading4"/>
       <w:numFmt w:val="none"/>
       <w:suff w:val="nothing"/>
       <w:lvlText w:val=""/>
@@ -3575,25 +4790,25 @@
         <w:tabs>
           <w:tab w:val="num" w:pos="720"/>
         </w:tabs>
-        <w:ind w:left="720" w:hanging="360"/>
+        <w:ind w:left="425" w:hanging="65"/>
       </w:pPr>
     </w:lvl>
     <w:lvl w:ilvl="2">
       <w:start w:val="1"/>
       <w:numFmt w:val="decimal"/>
-      <w:lvlText w:val="%3."/>
+      <w:lvlText w:val="2.%2.%3."/>
       <w:lvlJc w:val="left"/>
       <w:pPr>
         <w:tabs>
-          <w:tab w:val="num" w:pos="1080"/>
+          <w:tab w:val="num" w:pos="1083"/>
         </w:tabs>
-        <w:ind w:left="1080" w:hanging="360"/>
+        <w:ind w:left="0" w:firstLine="720"/>
       </w:pPr>
     </w:lvl>
     <w:lvl w:ilvl="3">
       <w:start w:val="1"/>
       <w:numFmt w:val="decimal"/>
-      <w:lvlText w:val="%4."/>
+      <w:lvlText w:val="2.%2.%3.%4."/>
       <w:lvlJc w:val="left"/>
       <w:pPr>
         <w:tabs>
@@ -3887,12 +5102,7 @@
     <w:next w:val="TextBody"/>
     <w:qFormat/>
     <w:pPr>
-      <w:numPr>
-        <w:ilvl w:val="3"/>
-        <w:numId w:val="1"/>
-      </w:numPr>
       <w:spacing w:before="120" w:after="120"/>
-      <w:outlineLvl w:val="3"/>
     </w:pPr>
     <w:rPr>
       <w:b/>
@@ -4022,6 +5232,11 @@
   </w:style>
   <w:style w:type="character" w:styleId="IndexLink">
     <w:name w:val="Index Link"/>
+    <w:qFormat/>
+    <w:rPr/>
+  </w:style>
+  <w:style w:type="character" w:styleId="CaptionCharacters">
+    <w:name w:val="Caption Characters"/>
     <w:qFormat/>
     <w:rPr/>
   </w:style>
@@ -4164,7 +5379,6 @@
   <w:style w:type="paragraph" w:styleId="CustomHeading2">
     <w:name w:val="Custom Heading 2"/>
     <w:basedOn w:val="Heading2"/>
-    <w:next w:val="Normal"/>
     <w:qFormat/>
     <w:pPr>
       <w:numPr>
@@ -4181,7 +5395,6 @@
   <w:style w:type="paragraph" w:styleId="CustomHeading3">
     <w:name w:val="Custom Heading 3"/>
     <w:basedOn w:val="Heading3"/>
-    <w:next w:val="Normal"/>
     <w:qFormat/>
     <w:pPr>
       <w:numPr>
@@ -4226,6 +5439,61 @@
       <w:szCs w:val="21"/>
     </w:rPr>
   </w:style>
+  <w:style w:type="paragraph" w:styleId="Subtitle">
+    <w:name w:val="Subtitle"/>
+    <w:basedOn w:val="Heading"/>
+    <w:next w:val="TextBody"/>
+    <w:qFormat/>
+    <w:pPr>
+      <w:spacing w:before="60" w:after="120"/>
+      <w:jc w:val="center"/>
+    </w:pPr>
+    <w:rPr>
+      <w:sz w:val="36"/>
+      <w:szCs w:val="36"/>
+    </w:rPr>
+  </w:style>
+  <w:style w:type="paragraph" w:styleId="Contents3">
+    <w:name w:val="TOC 3"/>
+    <w:basedOn w:val="Index"/>
+    <w:pPr>
+      <w:tabs>
+        <w:tab w:val="clear" w:pos="709"/>
+        <w:tab w:val="right" w:pos="7937" w:leader="dot"/>
+      </w:tabs>
+      <w:ind w:left="566" w:hanging="0"/>
+    </w:pPr>
+    <w:rPr/>
+  </w:style>
+  <w:style w:type="paragraph" w:styleId="CustomHeading4">
+    <w:name w:val="Custom Heading 4"/>
+    <w:basedOn w:val="Heading4"/>
+    <w:qFormat/>
+    <w:pPr>
+      <w:numPr>
+        <w:ilvl w:val="3"/>
+        <w:numId w:val="1"/>
+      </w:numPr>
+      <w:outlineLvl w:val="3"/>
+    </w:pPr>
+    <w:rPr>
+      <w:b/>
+      <w:i w:val="false"/>
+      <w:sz w:val="24"/>
+    </w:rPr>
+  </w:style>
+  <w:style w:type="paragraph" w:styleId="Contents4">
+    <w:name w:val="TOC 4"/>
+    <w:basedOn w:val="Index"/>
+    <w:pPr>
+      <w:tabs>
+        <w:tab w:val="clear" w:pos="709"/>
+        <w:tab w:val="right" w:pos="7937" w:leader="dot"/>
+      </w:tabs>
+      <w:ind w:left="849" w:hanging="0"/>
+    </w:pPr>
+    <w:rPr/>
+  </w:style>
   <w:style w:type="numbering" w:styleId="SubheadingBAB2">
     <w:name w:val="Subheading BAB 2"/>
     <w:qFormat/>

</xml_diff>